<commit_message>
6.1 pasado al docu
</commit_message>
<xml_diff>
--- a/Plantillas Artefactos Word/PlantillaArtefacto6.docx
+++ b/Plantillas Artefactos Word/PlantillaArtefacto6.docx
@@ -40,6 +40,7 @@
             <w:rPr>
               <w:webHidden/>
               <w:rStyle w:val="Enlacedelndice"/>
+              <w:vanish w:val="false"/>
             </w:rPr>
             <w:instrText> TOC \z \o "1-3" \u \h</w:instrText>
           </w:r>
@@ -47,6 +48,7 @@
             <w:rPr>
               <w:webHidden/>
               <w:rStyle w:val="Enlacedelndice"/>
+              <w:vanish w:val="false"/>
             </w:rPr>
             <w:fldChar w:fldCharType="separate"/>
           </w:r>
@@ -54,13 +56,6 @@
             <w:r>
               <w:rPr>
                 <w:webHidden/>
-                <w:rStyle w:val="Enlacedelndice"/>
-              </w:rPr>
-              <w:t>6. Modelo de datos</w:t>
-            </w:r>
-            <w:r>
-              <w:rPr>
-                <w:webHidden/>
               </w:rPr>
               <w:fldChar w:fldCharType="begin"/>
             </w:r>
@@ -78,9 +73,11 @@
             </w:r>
             <w:r>
               <w:rPr>
+                <w:webHidden/>
                 <w:rStyle w:val="Enlacedelndice"/>
                 <w:vanish w:val="false"/>
               </w:rPr>
+              <w:t>6. Modelo de datos</w:t>
               <w:tab/>
               <w:t>1</w:t>
             </w:r>
@@ -108,13 +105,6 @@
             <w:r>
               <w:rPr>
                 <w:webHidden/>
-                <w:rStyle w:val="Enlacedelndice"/>
-              </w:rPr>
-              <w:t>6.1. Diagramas de tablas</w:t>
-            </w:r>
-            <w:r>
-              <w:rPr>
-                <w:webHidden/>
               </w:rPr>
               <w:fldChar w:fldCharType="begin"/>
             </w:r>
@@ -132,9 +122,11 @@
             </w:r>
             <w:r>
               <w:rPr>
+                <w:webHidden/>
                 <w:rStyle w:val="Enlacedelndice"/>
                 <w:vanish w:val="false"/>
               </w:rPr>
+              <w:t>6.1. Diagramas de tablas</w:t>
               <w:tab/>
               <w:t>1</w:t>
             </w:r>
@@ -162,13 +154,6 @@
             <w:r>
               <w:rPr>
                 <w:webHidden/>
-                <w:rStyle w:val="Enlacedelndice"/>
-              </w:rPr>
-              <w:t>6.1.1. Explicación del diagrama</w:t>
-            </w:r>
-            <w:r>
-              <w:rPr>
-                <w:webHidden/>
               </w:rPr>
               <w:fldChar w:fldCharType="begin"/>
             </w:r>
@@ -186,9 +171,11 @@
             </w:r>
             <w:r>
               <w:rPr>
+                <w:webHidden/>
                 <w:rStyle w:val="Enlacedelndice"/>
                 <w:vanish w:val="false"/>
               </w:rPr>
+              <w:t>6.1.1. Explicación del diagrama</w:t>
               <w:tab/>
               <w:t>1</w:t>
             </w:r>
@@ -216,13 +203,6 @@
             <w:r>
               <w:rPr>
                 <w:webHidden/>
-                <w:rStyle w:val="Enlacedelndice"/>
-              </w:rPr>
-              <w:t>6.1.2. Script BD</w:t>
-            </w:r>
-            <w:r>
-              <w:rPr>
-                <w:webHidden/>
               </w:rPr>
               <w:fldChar w:fldCharType="begin"/>
             </w:r>
@@ -240,9 +220,11 @@
             </w:r>
             <w:r>
               <w:rPr>
+                <w:webHidden/>
                 <w:rStyle w:val="Enlacedelndice"/>
                 <w:vanish w:val="false"/>
               </w:rPr>
+              <w:t>6.1.2. Script BD</w:t>
               <w:tab/>
               <w:t>1</w:t>
             </w:r>
@@ -270,13 +252,6 @@
             <w:r>
               <w:rPr>
                 <w:webHidden/>
-                <w:rStyle w:val="Enlacedelndice"/>
-              </w:rPr>
-              <w:t>6.2. Otros elementos de almacenamiento</w:t>
-            </w:r>
-            <w:r>
-              <w:rPr>
-                <w:webHidden/>
               </w:rPr>
               <w:fldChar w:fldCharType="begin"/>
             </w:r>
@@ -294,9 +269,11 @@
             </w:r>
             <w:r>
               <w:rPr>
+                <w:webHidden/>
                 <w:rStyle w:val="Enlacedelndice"/>
                 <w:vanish w:val="false"/>
               </w:rPr>
+              <w:t>6.2. Otros elementos de almacenamiento</w:t>
               <w:tab/>
               <w:t>1</w:t>
             </w:r>
@@ -324,13 +301,6 @@
             <w:r>
               <w:rPr>
                 <w:webHidden/>
-                <w:rStyle w:val="Enlacedelndice"/>
-              </w:rPr>
-              <w:t>6.2.1. Diseño y explicación elemento 1</w:t>
-            </w:r>
-            <w:r>
-              <w:rPr>
-                <w:webHidden/>
               </w:rPr>
               <w:fldChar w:fldCharType="begin"/>
             </w:r>
@@ -348,9 +318,11 @@
             </w:r>
             <w:r>
               <w:rPr>
+                <w:webHidden/>
                 <w:rStyle w:val="Enlacedelndice"/>
                 <w:vanish w:val="false"/>
               </w:rPr>
+              <w:t>6.2.1. Diseño y explicación elemento 1</w:t>
               <w:tab/>
               <w:t>2</w:t>
             </w:r>
@@ -378,13 +350,6 @@
             <w:r>
               <w:rPr>
                 <w:webHidden/>
-                <w:rStyle w:val="Enlacedelndice"/>
-              </w:rPr>
-              <w:t>6.2.2. Diseño y explicación elemento 2</w:t>
-            </w:r>
-            <w:r>
-              <w:rPr>
-                <w:webHidden/>
               </w:rPr>
               <w:fldChar w:fldCharType="begin"/>
             </w:r>
@@ -402,9 +367,11 @@
             </w:r>
             <w:r>
               <w:rPr>
+                <w:webHidden/>
                 <w:rStyle w:val="Enlacedelndice"/>
                 <w:vanish w:val="false"/>
               </w:rPr>
+              <w:t>6.2.2. Diseño y explicación elemento 2</w:t>
               <w:tab/>
               <w:t>2</w:t>
             </w:r>
@@ -432,13 +399,6 @@
             <w:r>
               <w:rPr>
                 <w:webHidden/>
-                <w:rStyle w:val="Enlacedelndice"/>
-              </w:rPr>
-              <w:t>6.2.n. Diseño y explicación elemento n</w:t>
-            </w:r>
-            <w:r>
-              <w:rPr>
-                <w:webHidden/>
               </w:rPr>
               <w:fldChar w:fldCharType="begin"/>
             </w:r>
@@ -456,9 +416,11 @@
             </w:r>
             <w:r>
               <w:rPr>
+                <w:webHidden/>
                 <w:rStyle w:val="Enlacedelndice"/>
                 <w:vanish w:val="false"/>
               </w:rPr>
+              <w:t>6.2.n. Diseño y explicación elemento n</w:t>
               <w:tab/>
               <w:t>2</w:t>
             </w:r>
@@ -529,97 +491,19 @@
         <w:rPr>
           <w:rStyle w:val="IntenseEmphasis"/>
         </w:rPr>
-        <w:t>&lt;Copia de la imagen del diagrama de tablas realizado en Oracle data Modeler. El diagrama se generará automáticamente a partir del diagrama E/R. Se toman decisiones no automáticas sobre: relaciones de herencia y relaciones 1:1. Para decidir la conversión de las relaciones de herencia, seguir las indicaciones del documento ORACLEDMUso. Para decidir la conversión de las relaciones 1:1 Oracle Data Modeler tiene en cuenta las cardinalidades mínimas, por lo que, si la conversión automática no es la deseada, eliminar la clave ajena directamente en el diagrama de tablas. Para generar el modelo físico (diagrama de tablas): se abre el modelo lógico (diagrama E/R) y se pulsa la opción Realizar Ingeniería a Modelo Relacional, dejando las opciones por defecto. Finalmente es posible desnormalizar por necesidades de diseño: rendimiento, seguridad,…&gt;</w:t>
-      </w:r>
-    </w:p>
-    <w:p>
-      <w:pPr>
-        <w:pStyle w:val="Normal"/>
-        <w:jc w:val="both"/>
-        <w:rPr/>
-      </w:pPr>
-      <w:r>
-        <w:rPr/>
-      </w:r>
-    </w:p>
-    <w:p>
-      <w:pPr>
-        <w:pStyle w:val="Ttulo2"/>
-        <w:rPr/>
-      </w:pPr>
-      <w:bookmarkStart w:id="2" w:name="_Toc96082829"/>
-      <w:r>
-        <w:rPr/>
-        <w:t>6.1.1. Explicación del diagrama</w:t>
-      </w:r>
-      <w:bookmarkEnd w:id="2"/>
-    </w:p>
-    <w:p>
-      <w:pPr>
-        <w:pStyle w:val="Normal"/>
-        <w:jc w:val="both"/>
-        <w:rPr>
-          <w:rStyle w:val="IntenseEmphasis"/>
-        </w:rPr>
-      </w:pPr>
-      <w:r>
-        <w:rPr>
-          <w:rStyle w:val="IntenseEmphasis"/>
-        </w:rPr>
-        <w:t>&lt;Explicación de los motivos que han llevado a tomar cada una de las decisiones de la conversión: relaciones de herencia , 1:1 y desnormalización.&gt;</w:t>
-      </w:r>
-    </w:p>
-    <w:p>
-      <w:pPr>
-        <w:pStyle w:val="Normal"/>
-        <w:jc w:val="left"/>
-        <w:rPr>
-          <w:i w:val="false"/>
-          <w:i w:val="false"/>
-          <w:iCs w:val="false"/>
-          <w:color w:val="000000"/>
-        </w:rPr>
-      </w:pPr>
-      <w:r>
-        <w:rPr>
-          <w:i w:val="false"/>
-          <w:iCs w:val="false"/>
-          <w:color w:val="000000"/>
-        </w:rPr>
-        <w:t xml:space="preserve">Al convertir nuestro diagrama E/R a un diagrama de tablas, debemos tener en cuenta una serie de cambios (más allá del proceso automático que desempeñe Data Modeler en nuestro caso),  para representarlo de forma </w:t>
-      </w:r>
-      <w:r>
-        <w:rPr>
-          <w:i w:val="false"/>
-          <w:iCs w:val="false"/>
-          <w:color w:val="000000"/>
-        </w:rPr>
-        <w:br/>
-        <w:br/>
-        <w:t>Realizamos una desnormalización, eliminando la t</w:t>
-      </w:r>
-      <w:r>
-        <w:rPr>
-          <w:i w:val="false"/>
-          <w:iCs w:val="false"/>
-          <w:color w:val="000000"/>
-        </w:rPr>
-        <w:t>abla catego</w:t>
-      </w:r>
-      <w:r>
         <w:drawing>
-          <wp:anchor behindDoc="0" distT="0" distB="0" distL="0" distR="0" simplePos="0" locked="0" layoutInCell="0" allowOverlap="1" relativeHeight="2">
+          <wp:anchor behindDoc="0" distT="0" distB="0" distL="0" distR="0" simplePos="0" locked="0" layoutInCell="0" allowOverlap="1" relativeHeight="4">
             <wp:simplePos x="0" y="0"/>
             <wp:positionH relativeFrom="column">
-              <wp:posOffset>3491230</wp:posOffset>
+              <wp:posOffset>19050</wp:posOffset>
             </wp:positionH>
             <wp:positionV relativeFrom="paragraph">
-              <wp:posOffset>279400</wp:posOffset>
+              <wp:posOffset>1744980</wp:posOffset>
             </wp:positionV>
-            <wp:extent cx="2570480" cy="1540510"/>
+            <wp:extent cx="6188710" cy="3272790"/>
             <wp:effectExtent l="0" t="0" r="0" b="0"/>
-            <wp:wrapSquare wrapText="largest"/>
-            <wp:docPr id="1" name="Imagen1" descr=""/>
+            <wp:wrapSquare wrapText="bothSides"/>
+            <wp:docPr id="1" name="Imagen3" descr=""/>
             <wp:cNvGraphicFramePr>
               <a:graphicFrameLocks xmlns:a="http://schemas.openxmlformats.org/drawingml/2006/main" noChangeAspect="1"/>
             </wp:cNvGraphicFramePr>
@@ -627,14 +511,13 @@
               <a:graphicData uri="http://schemas.openxmlformats.org/drawingml/2006/picture">
                 <pic:pic xmlns:pic="http://schemas.openxmlformats.org/drawingml/2006/picture">
                   <pic:nvPicPr>
-                    <pic:cNvPr id="1" name="Imagen1" descr=""/>
+                    <pic:cNvPr id="1" name="Imagen3" descr=""/>
                     <pic:cNvPicPr>
                       <a:picLocks noChangeAspect="1" noChangeArrowheads="1"/>
                     </pic:cNvPicPr>
                   </pic:nvPicPr>
                   <pic:blipFill>
                     <a:blip r:embed="rId2"/>
-                    <a:srcRect l="5039" t="9877" r="5039" b="8737"/>
                     <a:stretch>
                       <a:fillRect/>
                     </a:stretch>
@@ -642,7 +525,7 @@
                   <pic:spPr bwMode="auto">
                     <a:xfrm>
                       <a:off x="0" y="0"/>
-                      <a:ext cx="2570480" cy="1540510"/>
+                      <a:ext cx="6188710" cy="3272790"/>
                     </a:xfrm>
                     <a:prstGeom prst="rect">
                       <a:avLst/>
@@ -656,19 +539,74 @@
       </w:r>
       <w:r>
         <w:rPr>
-          <w:i w:val="false"/>
-          <w:iCs w:val="false"/>
-          <w:color w:val="000000"/>
-        </w:rPr>
-        <w:t xml:space="preserve">ría, </w:t>
-      </w:r>
-      <w:r>
-        <w:rPr>
-          <w:i w:val="false"/>
-          <w:iCs w:val="false"/>
-          <w:color w:val="000000"/>
-        </w:rPr>
-        <w:t>integrando sus argumentos ( , ) e</w:t>
+          <w:rStyle w:val="IntenseEmphasis"/>
+        </w:rPr>
+        <w:t>&lt;Copia de la imagen del diagrama de tablas realizado en Oracle data Modeler. El diagrama se generará automáticamente a partir del diagrama E/R. Se toman decisiones no automáticas sobre: relaciones de herencia y relaciones 1:1. Para decidir la conversión de las relaciones de herencia, seguir las indicaciones del documento ORACLEDMUso. Para decidir la conversión de las relaciones 1:1 Oracle Data Modeler tiene en cuenta las cardinalidades mínimas, por lo que, si la conversión automática no es la deseada, eliminar la clave ajena directamente en el diagrama de tablas. Para generar el modelo físico (diagrama de tablas): se abre el modelo lógico (diagrama E/R) y se pulsa la opción Realizar Ingeniería a Modelo Relacional, dejando las opciones por defecto. Finalmente es posible desnormalizar por necesidades de diseño: rendimiento, seguridad,…&gt;</w:t>
+        <w:br/>
+      </w:r>
+    </w:p>
+    <w:p>
+      <w:pPr>
+        <w:pStyle w:val="Normal"/>
+        <w:jc w:val="both"/>
+        <w:rPr>
+          <w:rStyle w:val="IntenseEmphasis"/>
+        </w:rPr>
+      </w:pPr>
+      <w:r>
+        <w:rPr>
+          <w:rStyle w:val="IntenseEmphasis"/>
+        </w:rPr>
+        <w:t>´</w:t>
+      </w:r>
+    </w:p>
+    <w:p>
+      <w:pPr>
+        <w:pStyle w:val="Normal"/>
+        <w:jc w:val="both"/>
+        <w:rPr>
+          <w:rStyle w:val="IntenseEmphasis"/>
+        </w:rPr>
+      </w:pPr>
+      <w:r>
+        <w:rPr/>
+      </w:r>
+    </w:p>
+    <w:p>
+      <w:pPr>
+        <w:pStyle w:val="Normal"/>
+        <w:jc w:val="both"/>
+        <w:rPr/>
+      </w:pPr>
+      <w:r>
+        <w:rPr/>
+      </w:r>
+    </w:p>
+    <w:p>
+      <w:pPr>
+        <w:pStyle w:val="Ttulo2"/>
+        <w:rPr/>
+      </w:pPr>
+      <w:bookmarkStart w:id="2" w:name="_Toc96082829"/>
+      <w:r>
+        <w:rPr/>
+        <w:t>6.1.1. Explicación del diagrama</w:t>
+      </w:r>
+      <w:bookmarkEnd w:id="2"/>
+    </w:p>
+    <w:p>
+      <w:pPr>
+        <w:pStyle w:val="Normal"/>
+        <w:jc w:val="both"/>
+        <w:rPr>
+          <w:rStyle w:val="IntenseEmphasis"/>
+        </w:rPr>
+      </w:pPr>
+      <w:r>
+        <w:rPr>
+          <w:rStyle w:val="IntenseEmphasis"/>
+        </w:rPr>
+        <w:t>&lt;Explicación de los motivos que han llevado a tomar cada una de las decisiones de la conversión: relaciones de herencia , 1:1 y desnormalización.&gt;</w:t>
       </w:r>
     </w:p>
     <w:p>
@@ -688,7 +626,55 @@
           <w:iCs w:val="false"/>
           <w:color w:val="000000"/>
         </w:rPr>
-        <w:t xml:space="preserve">Comercial se incluye dentro de la tabla personal, sin realizar ningún tipo de herencia ni generar una tabla propia relacionada, por el hecho de que </w:t>
+        <w:t>Al convertir nuestro diagrama E/R a un diagrama de tablas, debemos tener en cuenta una serie de cambios (más allá del proceso automático que desempeñe Data Modeler en nuestro caso),  para representarlo de forma adecuada y óptima en un modelo de datos.</w:t>
+        <w:br/>
+      </w:r>
+      <w:r>
+        <w:drawing>
+          <wp:anchor behindDoc="0" distT="0" distB="0" distL="0" distR="0" simplePos="0" locked="0" layoutInCell="0" allowOverlap="1" relativeHeight="2">
+            <wp:simplePos x="0" y="0"/>
+            <wp:positionH relativeFrom="column">
+              <wp:posOffset>3796030</wp:posOffset>
+            </wp:positionH>
+            <wp:positionV relativeFrom="paragraph">
+              <wp:posOffset>753745</wp:posOffset>
+            </wp:positionV>
+            <wp:extent cx="2428875" cy="1123950"/>
+            <wp:effectExtent l="0" t="0" r="0" b="0"/>
+            <wp:wrapSquare wrapText="largest"/>
+            <wp:docPr id="2" name="Imagen2" descr=""/>
+            <wp:cNvGraphicFramePr>
+              <a:graphicFrameLocks xmlns:a="http://schemas.openxmlformats.org/drawingml/2006/main" noChangeAspect="1"/>
+            </wp:cNvGraphicFramePr>
+            <a:graphic xmlns:a="http://schemas.openxmlformats.org/drawingml/2006/main">
+              <a:graphicData uri="http://schemas.openxmlformats.org/drawingml/2006/picture">
+                <pic:pic xmlns:pic="http://schemas.openxmlformats.org/drawingml/2006/picture">
+                  <pic:nvPicPr>
+                    <pic:cNvPr id="2" name="Imagen2" descr=""/>
+                    <pic:cNvPicPr>
+                      <a:picLocks noChangeAspect="1" noChangeArrowheads="1"/>
+                    </pic:cNvPicPr>
+                  </pic:nvPicPr>
+                  <pic:blipFill>
+                    <a:blip r:embed="rId3"/>
+                    <a:stretch>
+                      <a:fillRect/>
+                    </a:stretch>
+                  </pic:blipFill>
+                  <pic:spPr bwMode="auto">
+                    <a:xfrm>
+                      <a:off x="0" y="0"/>
+                      <a:ext cx="2428875" cy="1123950"/>
+                    </a:xfrm>
+                    <a:prstGeom prst="rect">
+                      <a:avLst/>
+                    </a:prstGeom>
+                  </pic:spPr>
+                </pic:pic>
+              </a:graphicData>
+            </a:graphic>
+          </wp:anchor>
+        </w:drawing>
       </w:r>
       <w:r>
         <w:rPr>
@@ -696,7 +682,23 @@
           <w:iCs w:val="false"/>
           <w:color w:val="000000"/>
         </w:rPr>
-        <w:t>la tabla comercial no tiene ningún tipo de dato adicional a los que se engloban en la tabla personal</w:t>
+        <w:br/>
+      </w:r>
+      <w:r>
+        <w:rPr>
+          <w:i w:val="false"/>
+          <w:iCs w:val="false"/>
+          <w:color w:val="000000"/>
+        </w:rPr>
+        <w:t>Primero, r</w:t>
+      </w:r>
+      <w:r>
+        <w:rPr>
+          <w:i w:val="false"/>
+          <w:iCs w:val="false"/>
+          <w:color w:val="000000"/>
+        </w:rPr>
+        <w:t>ealizamos una desnormalización, eliminando la tabla  categoría, integrando sus argumentos ( categoría, coste_hora) en la tabla técnico, por simplificación del diagrama y localización de los datos relacionados.</w:t>
       </w:r>
     </w:p>
     <w:p>
@@ -716,6 +718,65 @@
           <w:iCs w:val="false"/>
           <w:color w:val="000000"/>
         </w:rPr>
+        <w:br/>
+        <w:t>Comercial se incluye dentro de la tabla personal, sin realizar</w:t>
+      </w:r>
+      <w:r>
+        <w:drawing>
+          <wp:anchor behindDoc="0" distT="0" distB="0" distL="0" distR="0" simplePos="0" locked="0" layoutInCell="0" allowOverlap="1" relativeHeight="3">
+            <wp:simplePos x="0" y="0"/>
+            <wp:positionH relativeFrom="column">
+              <wp:posOffset>3872230</wp:posOffset>
+            </wp:positionH>
+            <wp:positionV relativeFrom="paragraph">
+              <wp:posOffset>524510</wp:posOffset>
+            </wp:positionV>
+            <wp:extent cx="2270125" cy="1360805"/>
+            <wp:effectExtent l="0" t="0" r="0" b="0"/>
+            <wp:wrapSquare wrapText="largest"/>
+            <wp:docPr id="3" name="Imagen1" descr=""/>
+            <wp:cNvGraphicFramePr>
+              <a:graphicFrameLocks xmlns:a="http://schemas.openxmlformats.org/drawingml/2006/main" noChangeAspect="1"/>
+            </wp:cNvGraphicFramePr>
+            <a:graphic xmlns:a="http://schemas.openxmlformats.org/drawingml/2006/main">
+              <a:graphicData uri="http://schemas.openxmlformats.org/drawingml/2006/picture">
+                <pic:pic xmlns:pic="http://schemas.openxmlformats.org/drawingml/2006/picture">
+                  <pic:nvPicPr>
+                    <pic:cNvPr id="3" name="Imagen1" descr=""/>
+                    <pic:cNvPicPr>
+                      <a:picLocks noChangeAspect="1" noChangeArrowheads="1"/>
+                    </pic:cNvPicPr>
+                  </pic:nvPicPr>
+                  <pic:blipFill>
+                    <a:blip r:embed="rId4"/>
+                    <a:srcRect l="5039" t="9878" r="5039" b="8739"/>
+                    <a:stretch>
+                      <a:fillRect/>
+                    </a:stretch>
+                  </pic:blipFill>
+                  <pic:spPr bwMode="auto">
+                    <a:xfrm>
+                      <a:off x="0" y="0"/>
+                      <a:ext cx="2270125" cy="1360805"/>
+                    </a:xfrm>
+                    <a:prstGeom prst="rect">
+                      <a:avLst/>
+                    </a:prstGeom>
+                  </pic:spPr>
+                </pic:pic>
+              </a:graphicData>
+            </a:graphic>
+          </wp:anchor>
+        </w:drawing>
+      </w:r>
+      <w:r>
+        <w:rPr>
+          <w:i w:val="false"/>
+          <w:iCs w:val="false"/>
+          <w:color w:val="000000"/>
+        </w:rPr>
+        <w:br/>
+        <w:t>ningún tipo de herencia ni generar una tabla propia relacionada, por el hecho de que la tabla comercial no tiene ningún tipo de dato adicional a los que se engloban en la tabla personal.</w:t>
       </w:r>
     </w:p>
     <w:p>
@@ -730,28 +791,40 @@
         </w:rPr>
       </w:pPr>
       <w:r>
-        <w:rPr>
+        <w:rPr/>
+      </w:r>
+    </w:p>
+    <w:p>
+      <w:pPr>
+        <w:pStyle w:val="Normal"/>
+        <w:jc w:val="left"/>
+        <w:rPr>
+          <w:i w:val="false"/>
           <w:i w:val="false"/>
           <w:iCs w:val="false"/>
           <w:color w:val="000000"/>
         </w:rPr>
-        <w:t xml:space="preserve">El concepto de herencia persiste, pero </w:t>
-      </w:r>
+      </w:pPr>
       <w:r>
         <w:rPr>
           <w:i w:val="false"/>
           <w:iCs w:val="false"/>
           <w:color w:val="000000"/>
         </w:rPr>
-        <w:t xml:space="preserve">deja de implementarse de forma explícita en el modelo de tablas, debido a que la conversión crea numerosas claves foráneas </w:t>
-      </w:r>
-      <w:r>
-        <w:rPr>
+        <w:t xml:space="preserve">El concepto de herencia persiste, pero deja de implementarse de forma explícita en el modelo de tablas, debido a que la conversión crea numerosas claves foráneas </w:t>
+      </w:r>
+      <w:r>
+        <w:rPr>
+          <w:rFonts w:eastAsia="Calibri" w:cs=""/>
           <w:i w:val="false"/>
           <w:iCs w:val="false"/>
           <w:color w:val="000000"/>
-        </w:rPr>
-        <w:t>indeseadas y no útiles para nuestro sistema</w:t>
+          <w:kern w:val="0"/>
+          <w:sz w:val="22"/>
+          <w:szCs w:val="22"/>
+          <w:lang w:val="es-ES" w:eastAsia="en-US" w:bidi="ar-SA"/>
+        </w:rPr>
+        <w:t>redundantes e indeseadas.</w:t>
       </w:r>
     </w:p>
     <w:p>
@@ -797,16 +870,81 @@
           <w:rStyle w:val="IntenseEmphasis"/>
         </w:rPr>
         <w:t xml:space="preserve"> sobre si existen warnings o errores o sobre los posibles valores de los campos discriminantes en las relaciones de herencia o sobre posible triggers generados.&gt;</w:t>
+        <w:br/>
+        <w:br/>
+      </w:r>
+      <w:r>
+        <w:rPr>
+          <w:rStyle w:val="IntenseEmphasis"/>
+          <w:i w:val="false"/>
+          <w:iCs w:val="false"/>
+          <w:color w:val="000000"/>
+        </w:rPr>
+        <w:t>Una vez hemos completado el diagrama de tablas relacional, podemos generar el código SQL que crearía la base de datos según las tablas y relaciones que hemos definido en el modelo.</w:t>
       </w:r>
     </w:p>
     <w:p>
       <w:pPr>
         <w:pStyle w:val="Normal"/>
         <w:jc w:val="both"/>
-        <w:rPr/>
-      </w:pPr>
-      <w:r>
-        <w:rPr/>
+        <w:rPr>
+          <w:rStyle w:val="IntenseEmphasis"/>
+        </w:rPr>
+      </w:pPr>
+      <w:r>
+        <w:rPr>
+          <w:rStyle w:val="IntenseEmphasis"/>
+          <w:i w:val="false"/>
+          <w:iCs w:val="false"/>
+          <w:color w:val="000000"/>
+        </w:rPr>
+        <w:t>El proceso se realiza sin ningún tipo de problemas. Podemos ver al final del archivo que no se origina nigún tipo de aviso ni error:</w:t>
+      </w:r>
+    </w:p>
+    <w:p>
+      <w:pPr>
+        <w:pStyle w:val="Normal"/>
+        <w:jc w:val="left"/>
+        <w:rPr/>
+      </w:pPr>
+      <w:r>
+        <w:rPr>
+          <w:rStyle w:val="IntenseEmphasis"/>
+          <w:i w:val="false"/>
+          <w:iCs w:val="false"/>
+          <w:color w:val="000000"/>
+        </w:rPr>
+        <w:t>-- Informe de Resumen de Oracle SQL Developer Data Modeler:</w:t>
+        <w:br/>
+        <w:t xml:space="preserve">-- </w:t>
+        <w:br/>
+        <w:t>-- CREATE TABLE</w:t>
+        <w:tab/>
+        <w:tab/>
+        <w:t>19</w:t>
+        <w:br/>
+        <w:t xml:space="preserve">-- CREATE INDEX                          </w:t>
+        <w:tab/>
+        <w:t>0</w:t>
+        <w:br/>
+        <w:t xml:space="preserve">-- ALTER TABLE                             </w:t>
+        <w:tab/>
+        <w:t>56</w:t>
+        <w:br/>
+        <w:t xml:space="preserve">-- CREATE VIEW                            </w:t>
+        <w:tab/>
+        <w:t>0</w:t>
+        <w:br/>
+        <w:t>-- ALTER VIEW                               0</w:t>
+        <w:br/>
+        <w:t>…</w:t>
+        <w:br/>
+        <w:t xml:space="preserve">-- ERRORS                                  </w:t>
+        <w:tab/>
+        <w:t>0</w:t>
+        <w:br/>
+        <w:t>-- WARNINGS                                 0</w:t>
+        <w:br/>
       </w:r>
     </w:p>
     <w:p>
@@ -1355,6 +1493,7 @@
     <w:qFormat/>
     <w:pPr>
       <w:widowControl/>
+      <w:suppressAutoHyphens w:val="true"/>
       <w:bidi w:val="0"/>
       <w:spacing w:lineRule="auto" w:line="259" w:before="0" w:after="160"/>
       <w:jc w:val="left"/>

</xml_diff>

<commit_message>
Se recarga el indice del artefacto 6
</commit_message>
<xml_diff>
--- a/Plantillas Artefactos Word/PlantillaArtefacto6.docx
+++ b/Plantillas Artefactos Word/PlantillaArtefacto6.docx
@@ -77,7 +77,7 @@
               </w:rPr>
               <w:t xml:space="preserve">6. Modelo de datos</w:t>
               <w:tab/>
-              <w:t xml:space="preserve">1</w:t>
+              <w:t xml:space="preserve">2</w:t>
             </w:r>
           </w:hyperlink>
           <w:r>
@@ -126,7 +126,7 @@
               </w:rPr>
               <w:t xml:space="preserve">6.1. Diagramas de tablas</w:t>
               <w:tab/>
-              <w:t xml:space="preserve">1</w:t>
+              <w:t xml:space="preserve">2</w:t>
             </w:r>
           </w:hyperlink>
           <w:r>
@@ -158,7 +158,7 @@
               <w:vertAlign w:val="baseline"/>
             </w:rPr>
           </w:pPr>
-          <w:hyperlink w:anchor="_1fob9te">
+          <w:hyperlink w:anchor="_x9zjeb38fexm">
             <w:r>
               <w:rPr>
                 <w:rFonts w:ascii="Calibri" w:cs="Calibri" w:eastAsia="Calibri" w:hAnsi="Calibri"/>
@@ -176,7 +176,7 @@
               </w:rPr>
               <w:t xml:space="preserve">6.1.1. Explicación del diagrama</w:t>
               <w:tab/>
-              <w:t xml:space="preserve">2</w:t>
+              <w:t xml:space="preserve">3</w:t>
             </w:r>
           </w:hyperlink>
           <w:r>
@@ -226,7 +226,7 @@
               </w:rPr>
               <w:t xml:space="preserve">6.1.2. Script BD</w:t>
               <w:tab/>
-              <w:t xml:space="preserve">2</w:t>
+              <w:t xml:space="preserve">3</w:t>
             </w:r>
           </w:hyperlink>
           <w:r>
@@ -275,7 +275,7 @@
               </w:rPr>
               <w:t xml:space="preserve">6.2. Otros elementos de almacenamiento</w:t>
               <w:tab/>
-              <w:t xml:space="preserve">3</w:t>
+              <w:t xml:space="preserve">4</w:t>
             </w:r>
           </w:hyperlink>
           <w:r>
@@ -307,7 +307,7 @@
               <w:vertAlign w:val="baseline"/>
             </w:rPr>
           </w:pPr>
-          <w:hyperlink w:anchor="_3dy6vkm">
+          <w:hyperlink w:anchor="_am3gt3m29vke">
             <w:r>
               <w:rPr>
                 <w:rFonts w:ascii="Calibri" w:cs="Calibri" w:eastAsia="Calibri" w:hAnsi="Calibri"/>
@@ -325,7 +325,57 @@
               </w:rPr>
               <w:t xml:space="preserve">6.2.1. Ficheros XML</w:t>
               <w:tab/>
-              <w:t xml:space="preserve">3</w:t>
+              <w:t xml:space="preserve">5</w:t>
+            </w:r>
+          </w:hyperlink>
+          <w:r>
+            <w:rPr>
+              <w:rtl w:val="0"/>
+            </w:rPr>
+          </w:r>
+        </w:p>
+        <w:p>
+          <w:pPr>
+            <w:widowControl w:val="0"/>
+            <w:tabs>
+              <w:tab w:val="right" w:leader="none" w:pos="12000"/>
+            </w:tabs>
+            <w:spacing w:after="0" w:before="60" w:line="240" w:lineRule="auto"/>
+            <w:ind w:left="360" w:firstLine="0"/>
+            <w:jc w:val="left"/>
+            <w:rPr>
+              <w:rFonts w:ascii="Arial" w:cs="Arial" w:eastAsia="Arial" w:hAnsi="Arial"/>
+              <w:b w:val="0"/>
+              <w:i w:val="0"/>
+              <w:smallCaps w:val="0"/>
+              <w:strike w:val="0"/>
+              <w:color w:val="000000"/>
+              <w:sz w:val="22"/>
+              <w:szCs w:val="22"/>
+              <w:u w:val="none"/>
+              <w:shd w:fill="auto" w:val="clear"/>
+              <w:vertAlign w:val="baseline"/>
+            </w:rPr>
+          </w:pPr>
+          <w:hyperlink w:anchor="_ncpzdjc8nste">
+            <w:r>
+              <w:rPr>
+                <w:rFonts w:ascii="Calibri" w:cs="Calibri" w:eastAsia="Calibri" w:hAnsi="Calibri"/>
+                <w:b w:val="0"/>
+                <w:i w:val="0"/>
+                <w:smallCaps w:val="0"/>
+                <w:strike w:val="0"/>
+                <w:color w:val="000000"/>
+                <w:sz w:val="22"/>
+                <w:szCs w:val="22"/>
+                <w:u w:val="none"/>
+                <w:shd w:fill="auto" w:val="clear"/>
+                <w:vertAlign w:val="baseline"/>
+                <w:rtl w:val="0"/>
+              </w:rPr>
+              <w:t xml:space="preserve">6.2.2. Ficheros logs</w:t>
+              <w:tab/>
+              <w:t xml:space="preserve">6</w:t>
             </w:r>
           </w:hyperlink>
           <w:r>
@@ -375,7 +425,7 @@
               </w:rPr>
               <w:t xml:space="preserve">6.2.3. Informe de carga mensual de recursos</w:t>
               <w:tab/>
-              <w:t xml:space="preserve">6</w:t>
+              <w:t xml:space="preserve">7</w:t>
             </w:r>
           </w:hyperlink>
           <w:r>
@@ -410,7 +460,7 @@
           <w:hyperlink w:anchor="_17dp8vu">
             <w:r>
               <w:rPr>
-                <w:rFonts w:ascii="Arial" w:cs="Arial" w:eastAsia="Arial" w:hAnsi="Arial"/>
+                <w:rFonts w:ascii="Calibri" w:cs="Calibri" w:eastAsia="Calibri" w:hAnsi="Calibri"/>
                 <w:b w:val="0"/>
                 <w:i w:val="0"/>
                 <w:smallCaps w:val="0"/>
@@ -425,7 +475,7 @@
               </w:rPr>
               <w:t xml:space="preserve">6.2.4. Lista de peticiones generadas</w:t>
               <w:tab/>
-              <w:t xml:space="preserve">7</w:t>
+              <w:t xml:space="preserve">8</w:t>
             </w:r>
           </w:hyperlink>
           <w:r>
@@ -475,7 +525,157 @@
               </w:rPr>
               <w:t xml:space="preserve">6.2.5. Copia de seguridad de BD</w:t>
               <w:tab/>
-              <w:t xml:space="preserve">8</w:t>
+              <w:t xml:space="preserve">9</w:t>
+            </w:r>
+          </w:hyperlink>
+          <w:r>
+            <w:rPr>
+              <w:rtl w:val="0"/>
+            </w:rPr>
+          </w:r>
+        </w:p>
+        <w:p>
+          <w:pPr>
+            <w:widowControl w:val="0"/>
+            <w:tabs>
+              <w:tab w:val="right" w:leader="none" w:pos="12000"/>
+            </w:tabs>
+            <w:spacing w:after="0" w:before="60" w:line="240" w:lineRule="auto"/>
+            <w:ind w:left="360" w:firstLine="0"/>
+            <w:jc w:val="left"/>
+            <w:rPr>
+              <w:rFonts w:ascii="Arial" w:cs="Arial" w:eastAsia="Arial" w:hAnsi="Arial"/>
+              <w:b w:val="0"/>
+              <w:i w:val="0"/>
+              <w:smallCaps w:val="0"/>
+              <w:strike w:val="0"/>
+              <w:color w:val="000000"/>
+              <w:sz w:val="22"/>
+              <w:szCs w:val="22"/>
+              <w:u w:val="none"/>
+              <w:shd w:fill="auto" w:val="clear"/>
+              <w:vertAlign w:val="baseline"/>
+            </w:rPr>
+          </w:pPr>
+          <w:hyperlink w:anchor="_t4nalctsznzh">
+            <w:r>
+              <w:rPr>
+                <w:rFonts w:ascii="Calibri" w:cs="Calibri" w:eastAsia="Calibri" w:hAnsi="Calibri"/>
+                <w:b w:val="0"/>
+                <w:i w:val="0"/>
+                <w:smallCaps w:val="0"/>
+                <w:strike w:val="0"/>
+                <w:color w:val="000000"/>
+                <w:sz w:val="22"/>
+                <w:szCs w:val="22"/>
+                <w:u w:val="none"/>
+                <w:shd w:fill="auto" w:val="clear"/>
+                <w:vertAlign w:val="baseline"/>
+                <w:rtl w:val="0"/>
+              </w:rPr>
+              <w:t xml:space="preserve">6.2.6. Copia de seguridad del estado del sistema</w:t>
+              <w:tab/>
+              <w:t xml:space="preserve">10</w:t>
+            </w:r>
+          </w:hyperlink>
+          <w:r>
+            <w:rPr>
+              <w:rtl w:val="0"/>
+            </w:rPr>
+          </w:r>
+        </w:p>
+        <w:p>
+          <w:pPr>
+            <w:widowControl w:val="0"/>
+            <w:tabs>
+              <w:tab w:val="right" w:leader="none" w:pos="12000"/>
+            </w:tabs>
+            <w:spacing w:after="0" w:before="60" w:line="240" w:lineRule="auto"/>
+            <w:ind w:left="360" w:firstLine="0"/>
+            <w:jc w:val="left"/>
+            <w:rPr>
+              <w:rFonts w:ascii="Arial" w:cs="Arial" w:eastAsia="Arial" w:hAnsi="Arial"/>
+              <w:b w:val="0"/>
+              <w:i w:val="0"/>
+              <w:smallCaps w:val="0"/>
+              <w:strike w:val="0"/>
+              <w:color w:val="000000"/>
+              <w:sz w:val="22"/>
+              <w:szCs w:val="22"/>
+              <w:u w:val="none"/>
+              <w:shd w:fill="auto" w:val="clear"/>
+              <w:vertAlign w:val="baseline"/>
+            </w:rPr>
+          </w:pPr>
+          <w:hyperlink w:anchor="_ctxyndy2677">
+            <w:r>
+              <w:rPr>
+                <w:rFonts w:ascii="Calibri" w:cs="Calibri" w:eastAsia="Calibri" w:hAnsi="Calibri"/>
+                <w:b w:val="0"/>
+                <w:i w:val="0"/>
+                <w:smallCaps w:val="0"/>
+                <w:strike w:val="0"/>
+                <w:color w:val="000000"/>
+                <w:sz w:val="22"/>
+                <w:szCs w:val="22"/>
+                <w:u w:val="none"/>
+                <w:shd w:fill="auto" w:val="clear"/>
+                <w:vertAlign w:val="baseline"/>
+                <w:rtl w:val="0"/>
+              </w:rPr>
+              <w:t xml:space="preserve">6.2.7. Plantillas de Mensajes</w:t>
+              <w:tab/>
+              <w:t xml:space="preserve">10</w:t>
+            </w:r>
+          </w:hyperlink>
+          <w:r>
+            <w:rPr>
+              <w:rtl w:val="0"/>
+            </w:rPr>
+          </w:r>
+        </w:p>
+        <w:p>
+          <w:pPr>
+            <w:widowControl w:val="0"/>
+            <w:tabs>
+              <w:tab w:val="right" w:leader="none" w:pos="12000"/>
+            </w:tabs>
+            <w:spacing w:after="0" w:before="60" w:line="240" w:lineRule="auto"/>
+            <w:ind w:left="720" w:firstLine="0"/>
+            <w:jc w:val="left"/>
+            <w:rPr>
+              <w:rFonts w:ascii="Arial" w:cs="Arial" w:eastAsia="Arial" w:hAnsi="Arial"/>
+              <w:b w:val="0"/>
+              <w:i w:val="0"/>
+              <w:smallCaps w:val="0"/>
+              <w:strike w:val="0"/>
+              <w:color w:val="000000"/>
+              <w:sz w:val="22"/>
+              <w:szCs w:val="22"/>
+              <w:u w:val="none"/>
+              <w:shd w:fill="auto" w:val="clear"/>
+              <w:vertAlign w:val="baseline"/>
+            </w:rPr>
+          </w:pPr>
+          <w:hyperlink w:anchor="_s2xwolx1xce0">
+            <w:r>
+              <w:rPr>
+                <w:rFonts w:ascii="Calibri" w:cs="Calibri" w:eastAsia="Calibri" w:hAnsi="Calibri"/>
+                <w:b w:val="0"/>
+                <w:i w:val="0"/>
+                <w:smallCaps w:val="0"/>
+                <w:strike w:val="0"/>
+                <w:color w:val="000000"/>
+                <w:sz w:val="22"/>
+                <w:szCs w:val="22"/>
+                <w:u w:val="none"/>
+                <w:shd w:fill="auto" w:val="clear"/>
+                <w:vertAlign w:val="baseline"/>
+                <w:rtl w:val="0"/>
+              </w:rPr>
+              <w:t xml:space="preserve">Plantilla 1: Solicitud de carga de ficheros XML al responsable técnico</w:t>
+              <w:tab/>
+              <w:t xml:space="preserve">10</w:t>
             </w:r>
           </w:hyperlink>
           <w:r>
@@ -525,7 +725,7 @@
               </w:rPr>
               <w:t xml:space="preserve">Plantilla 2: Comunicación de resultados de carga XML</w:t>
               <w:tab/>
-              <w:t xml:space="preserve">10</w:t>
+              <w:t xml:space="preserve">11</w:t>
             </w:r>
           </w:hyperlink>
           <w:r>
@@ -575,7 +775,7 @@
               </w:rPr>
               <w:t xml:space="preserve">Plantilla 3: Notificación de carga mensual de recursos</w:t>
               <w:tab/>
-              <w:t xml:space="preserve">10</w:t>
+              <w:t xml:space="preserve">11</w:t>
             </w:r>
           </w:hyperlink>
           <w:r>
@@ -625,7 +825,7 @@
               </w:rPr>
               <w:t xml:space="preserve">Plantilla 4: Rechazo de una petición de mantenimiento</w:t>
               <w:tab/>
-              <w:t xml:space="preserve">11</w:t>
+              <w:t xml:space="preserve">12</w:t>
             </w:r>
           </w:hyperlink>
           <w:r>
@@ -675,7 +875,7 @@
               </w:rPr>
               <w:t xml:space="preserve">Plantilla 5: Aprobación y detalles de una petición</w:t>
               <w:tab/>
-              <w:t xml:space="preserve">11</w:t>
+              <w:t xml:space="preserve">12</w:t>
             </w:r>
           </w:hyperlink>
           <w:r>
@@ -725,7 +925,7 @@
               </w:rPr>
               <w:t xml:space="preserve">Plantilla 6: Notificación de Copia de Seguridad</w:t>
               <w:tab/>
-              <w:t xml:space="preserve">12</w:t>
+              <w:t xml:space="preserve">13</w:t>
             </w:r>
           </w:hyperlink>
           <w:r>
@@ -747,12 +947,31 @@
           <w:szCs w:val="40"/>
         </w:rPr>
       </w:pPr>
-      <w:bookmarkStart w:colFirst="0" w:colLast="0" w:name="_gjdgxs" w:id="0"/>
+      <w:bookmarkStart w:colFirst="0" w:colLast="0" w:name="_3v8dz0iotsza" w:id="0"/>
       <w:bookmarkEnd w:id="0"/>
       <w:r>
+        <w:br w:type="page"/>
+      </w:r>
+      <w:r>
+        <w:rPr>
+          <w:rtl w:val="0"/>
+        </w:rPr>
+      </w:r>
+    </w:p>
+    <w:p>
+      <w:pPr>
+        <w:pStyle w:val="Heading1"/>
         <w:rPr>
           <w:sz w:val="40"/>
           <w:szCs w:val="40"/>
+        </w:rPr>
+      </w:pPr>
+      <w:bookmarkStart w:colFirst="0" w:colLast="0" w:name="_gjdgxs" w:id="1"/>
+      <w:bookmarkEnd w:id="1"/>
+      <w:r>
+        <w:rPr>
+          <w:sz w:val="40"/>
+          <w:szCs w:val="40"/>
           <w:rtl w:val="0"/>
         </w:rPr>
         <w:t xml:space="preserve">6. Modelo de datos</w:t>
@@ -763,8 +982,8 @@
         <w:pStyle w:val="Heading1"/>
         <w:rPr/>
       </w:pPr>
-      <w:bookmarkStart w:colFirst="0" w:colLast="0" w:name="_30j0zll" w:id="1"/>
-      <w:bookmarkEnd w:id="1"/>
+      <w:bookmarkStart w:colFirst="0" w:colLast="0" w:name="_30j0zll" w:id="2"/>
+      <w:bookmarkEnd w:id="2"/>
       <w:r>
         <w:rPr>
           <w:rtl w:val="0"/>
@@ -798,7 +1017,7 @@
             <wp:positionV relativeFrom="paragraph">
               <wp:posOffset>1744980</wp:posOffset>
             </wp:positionV>
-            <wp:extent cx="6188710" cy="3272790"/>
+            <wp:extent cx="6792973" cy="3581567"/>
             <wp:effectExtent b="0" l="0" r="0" t="0"/>
             <wp:wrapSquare wrapText="bothSides" distB="0" distT="0" distL="0" distR="0"/>
             <wp:docPr id="2" name="image1.png"/>
@@ -819,7 +1038,7 @@
                   <pic:spPr>
                     <a:xfrm>
                       <a:off x="0" y="0"/>
-                      <a:ext cx="6188710" cy="3272790"/>
+                      <a:ext cx="6792973" cy="3581567"/>
                     </a:xfrm>
                     <a:prstGeom prst="rect"/>
                     <a:ln/>
@@ -836,8 +1055,24 @@
         <w:pStyle w:val="Heading2"/>
         <w:rPr/>
       </w:pPr>
-      <w:bookmarkStart w:colFirst="0" w:colLast="0" w:name="_x9zjeb38fexm" w:id="2"/>
-      <w:bookmarkEnd w:id="2"/>
+      <w:bookmarkStart w:colFirst="0" w:colLast="0" w:name="_r85li3gtlo2q" w:id="3"/>
+      <w:bookmarkEnd w:id="3"/>
+      <w:r>
+        <w:br w:type="page"/>
+      </w:r>
+      <w:r>
+        <w:rPr>
+          <w:rtl w:val="0"/>
+        </w:rPr>
+      </w:r>
+    </w:p>
+    <w:p>
+      <w:pPr>
+        <w:pStyle w:val="Heading2"/>
+        <w:rPr/>
+      </w:pPr>
+      <w:bookmarkStart w:colFirst="0" w:colLast="0" w:name="_x9zjeb38fexm" w:id="4"/>
+      <w:bookmarkEnd w:id="4"/>
       <w:r>
         <w:rPr>
           <w:rtl w:val="0"/>
@@ -888,12 +1123,12 @@
             <wp:extent cx="2428875" cy="1123950"/>
             <wp:effectExtent b="0" l="0" r="0" t="0"/>
             <wp:wrapSquare wrapText="bothSides" distB="0" distT="0" distL="0" distR="0"/>
-            <wp:docPr id="1" name="image3.png"/>
+            <wp:docPr id="1" name="image2.png"/>
             <a:graphic>
               <a:graphicData uri="http://schemas.openxmlformats.org/drawingml/2006/picture">
                 <pic:pic>
                   <pic:nvPicPr>
-                    <pic:cNvPr id="0" name="image3.png"/>
+                    <pic:cNvPr id="0" name="image2.png"/>
                     <pic:cNvPicPr preferRelativeResize="0"/>
                   </pic:nvPicPr>
                   <pic:blipFill>
@@ -945,12 +1180,12 @@
             <wp:extent cx="2270125" cy="1360805"/>
             <wp:effectExtent b="0" l="0" r="0" t="0"/>
             <wp:wrapSquare wrapText="bothSides" distB="0" distT="0" distL="0" distR="0"/>
-            <wp:docPr id="3" name="image2.png"/>
+            <wp:docPr id="3" name="image3.png"/>
             <a:graphic>
               <a:graphicData uri="http://schemas.openxmlformats.org/drawingml/2006/picture">
                 <pic:pic>
                   <pic:nvPicPr>
-                    <pic:cNvPr id="0" name="image2.png"/>
+                    <pic:cNvPr id="0" name="image3.png"/>
                     <pic:cNvPicPr preferRelativeResize="0"/>
                   </pic:nvPicPr>
                   <pic:blipFill>
@@ -1013,8 +1248,8 @@
         <w:pStyle w:val="Heading2"/>
         <w:rPr/>
       </w:pPr>
-      <w:bookmarkStart w:colFirst="0" w:colLast="0" w:name="_3znysh7" w:id="3"/>
-      <w:bookmarkEnd w:id="3"/>
+      <w:bookmarkStart w:colFirst="0" w:colLast="0" w:name="_3znysh7" w:id="5"/>
+      <w:bookmarkEnd w:id="5"/>
       <w:r>
         <w:rPr>
           <w:rtl w:val="0"/>
@@ -1029,8 +1264,8 @@
           <w:color w:val="7f7f7f"/>
         </w:rPr>
       </w:pPr>
-      <w:bookmarkStart w:colFirst="0" w:colLast="0" w:name="_2et92p0" w:id="4"/>
-      <w:bookmarkEnd w:id="4"/>
+      <w:bookmarkStart w:colFirst="0" w:colLast="0" w:name="_2et92p0" w:id="6"/>
+      <w:bookmarkEnd w:id="6"/>
       <w:r>
         <w:rPr>
           <w:i w:val="1"/>
@@ -1119,8 +1354,8 @@
         <w:pStyle w:val="Heading1"/>
         <w:rPr/>
       </w:pPr>
-      <w:bookmarkStart w:colFirst="0" w:colLast="0" w:name="_tyjcwt" w:id="5"/>
-      <w:bookmarkEnd w:id="5"/>
+      <w:bookmarkStart w:colFirst="0" w:colLast="0" w:name="_tyjcwt" w:id="7"/>
+      <w:bookmarkEnd w:id="7"/>
       <w:r>
         <w:rPr>
           <w:rtl w:val="0"/>
@@ -1646,8 +1881,8 @@
         <w:pStyle w:val="Heading2"/>
         <w:rPr/>
       </w:pPr>
-      <w:bookmarkStart w:colFirst="0" w:colLast="0" w:name="_3dy6vkm" w:id="6"/>
-      <w:bookmarkEnd w:id="6"/>
+      <w:bookmarkStart w:colFirst="0" w:colLast="0" w:name="_3dy6vkm" w:id="8"/>
+      <w:bookmarkEnd w:id="8"/>
       <w:r>
         <w:rPr>
           <w:rtl w:val="0"/>
@@ -1668,8 +1903,8 @@
         <w:pStyle w:val="Heading2"/>
         <w:rPr/>
       </w:pPr>
-      <w:bookmarkStart w:colFirst="0" w:colLast="0" w:name="_am3gt3m29vke" w:id="7"/>
-      <w:bookmarkEnd w:id="7"/>
+      <w:bookmarkStart w:colFirst="0" w:colLast="0" w:name="_am3gt3m29vke" w:id="9"/>
+      <w:bookmarkEnd w:id="9"/>
       <w:r>
         <w:rPr>
           <w:rtl w:val="0"/>
@@ -1731,6 +1966,7 @@
           <w:b w:val="1"/>
           <w:rtl w:val="0"/>
         </w:rPr>
+        <w:br w:type="textWrapping"/>
         <w:t xml:space="preserve">La estructura del archivo XML es la siguiente:</w:t>
       </w:r>
     </w:p>
@@ -2082,8 +2318,8 @@
         <w:pStyle w:val="Heading2"/>
         <w:rPr/>
       </w:pPr>
-      <w:bookmarkStart w:colFirst="0" w:colLast="0" w:name="_ncpzdjc8nste" w:id="8"/>
-      <w:bookmarkEnd w:id="8"/>
+      <w:bookmarkStart w:colFirst="0" w:colLast="0" w:name="_ncpzdjc8nste" w:id="10"/>
+      <w:bookmarkEnd w:id="10"/>
       <w:r>
         <w:rPr>
           <w:rtl w:val="0"/>
@@ -2760,8 +2996,8 @@
         <w:pStyle w:val="Heading2"/>
         <w:rPr/>
       </w:pPr>
-      <w:bookmarkStart w:colFirst="0" w:colLast="0" w:name="_2s8eyo1" w:id="9"/>
-      <w:bookmarkEnd w:id="9"/>
+      <w:bookmarkStart w:colFirst="0" w:colLast="0" w:name="_2s8eyo1" w:id="11"/>
+      <w:bookmarkEnd w:id="11"/>
       <w:r>
         <w:rPr>
           <w:rtl w:val="0"/>
@@ -3233,8 +3469,8 @@
         <w:pStyle w:val="Heading2"/>
         <w:rPr/>
       </w:pPr>
-      <w:bookmarkStart w:colFirst="0" w:colLast="0" w:name="_17dp8vu" w:id="10"/>
-      <w:bookmarkEnd w:id="10"/>
+      <w:bookmarkStart w:colFirst="0" w:colLast="0" w:name="_17dp8vu" w:id="12"/>
+      <w:bookmarkEnd w:id="12"/>
       <w:r>
         <w:rPr>
           <w:rtl w:val="0"/>
@@ -4122,8 +4358,8 @@
         <w:pStyle w:val="Heading2"/>
         <w:rPr/>
       </w:pPr>
-      <w:bookmarkStart w:colFirst="0" w:colLast="0" w:name="_3rdcrjn" w:id="11"/>
-      <w:bookmarkEnd w:id="11"/>
+      <w:bookmarkStart w:colFirst="0" w:colLast="0" w:name="_3rdcrjn" w:id="13"/>
+      <w:bookmarkEnd w:id="13"/>
       <w:r>
         <w:rPr>
           <w:rtl w:val="0"/>
@@ -4256,8 +4492,8 @@
         <w:pStyle w:val="Heading2"/>
         <w:rPr/>
       </w:pPr>
-      <w:bookmarkStart w:colFirst="0" w:colLast="0" w:name="_t4nalctsznzh" w:id="12"/>
-      <w:bookmarkEnd w:id="12"/>
+      <w:bookmarkStart w:colFirst="0" w:colLast="0" w:name="_t4nalctsznzh" w:id="14"/>
+      <w:bookmarkEnd w:id="14"/>
       <w:r>
         <w:rPr>
           <w:rtl w:val="0"/>
@@ -4318,8 +4554,8 @@
         <w:pStyle w:val="Heading2"/>
         <w:rPr/>
       </w:pPr>
-      <w:bookmarkStart w:colFirst="0" w:colLast="0" w:name="_ctxyndy2677" w:id="13"/>
-      <w:bookmarkEnd w:id="13"/>
+      <w:bookmarkStart w:colFirst="0" w:colLast="0" w:name="_ctxyndy2677" w:id="15"/>
+      <w:bookmarkEnd w:id="15"/>
       <w:r>
         <w:rPr>
           <w:rtl w:val="0"/>
@@ -4332,8 +4568,8 @@
         <w:pStyle w:val="Heading3"/>
         <w:rPr/>
       </w:pPr>
-      <w:bookmarkStart w:colFirst="0" w:colLast="0" w:name="_s2xwolx1xce0" w:id="14"/>
-      <w:bookmarkEnd w:id="14"/>
+      <w:bookmarkStart w:colFirst="0" w:colLast="0" w:name="_s2xwolx1xce0" w:id="16"/>
+      <w:bookmarkEnd w:id="16"/>
       <w:r>
         <w:rPr>
           <w:rtl w:val="0"/>
@@ -4501,8 +4737,8 @@
           <w:szCs w:val="26"/>
         </w:rPr>
       </w:pPr>
-      <w:bookmarkStart w:colFirst="0" w:colLast="0" w:name="_vz0ojh7yvit0" w:id="15"/>
-      <w:bookmarkEnd w:id="15"/>
+      <w:bookmarkStart w:colFirst="0" w:colLast="0" w:name="_vz0ojh7yvit0" w:id="17"/>
+      <w:bookmarkEnd w:id="17"/>
       <w:r>
         <w:br w:type="page"/>
       </w:r>
@@ -4522,8 +4758,8 @@
           <w:szCs w:val="26"/>
         </w:rPr>
       </w:pPr>
-      <w:bookmarkStart w:colFirst="0" w:colLast="0" w:name="_26in1rg" w:id="16"/>
-      <w:bookmarkEnd w:id="16"/>
+      <w:bookmarkStart w:colFirst="0" w:colLast="0" w:name="_26in1rg" w:id="18"/>
+      <w:bookmarkEnd w:id="18"/>
       <w:r>
         <w:rPr>
           <w:sz w:val="26"/>
@@ -4753,8 +4989,8 @@
           <w:szCs w:val="26"/>
         </w:rPr>
       </w:pPr>
-      <w:bookmarkStart w:colFirst="0" w:colLast="0" w:name="_lnxbz9" w:id="17"/>
-      <w:bookmarkEnd w:id="17"/>
+      <w:bookmarkStart w:colFirst="0" w:colLast="0" w:name="_lnxbz9" w:id="19"/>
+      <w:bookmarkEnd w:id="19"/>
       <w:r>
         <w:rPr>
           <w:sz w:val="26"/>
@@ -4879,8 +5115,8 @@
           <w:szCs w:val="26"/>
         </w:rPr>
       </w:pPr>
-      <w:bookmarkStart w:colFirst="0" w:colLast="0" w:name="_ztun2oiclx5" w:id="18"/>
-      <w:bookmarkEnd w:id="18"/>
+      <w:bookmarkStart w:colFirst="0" w:colLast="0" w:name="_ztun2oiclx5" w:id="20"/>
+      <w:bookmarkEnd w:id="20"/>
       <w:r>
         <w:br w:type="page"/>
       </w:r>
@@ -4900,8 +5136,8 @@
           <w:szCs w:val="26"/>
         </w:rPr>
       </w:pPr>
-      <w:bookmarkStart w:colFirst="0" w:colLast="0" w:name="_35nkun2" w:id="19"/>
-      <w:bookmarkEnd w:id="19"/>
+      <w:bookmarkStart w:colFirst="0" w:colLast="0" w:name="_35nkun2" w:id="21"/>
+      <w:bookmarkEnd w:id="21"/>
       <w:r>
         <w:rPr>
           <w:sz w:val="26"/>
@@ -5038,8 +5274,8 @@
           <w:szCs w:val="26"/>
         </w:rPr>
       </w:pPr>
-      <w:bookmarkStart w:colFirst="0" w:colLast="0" w:name="_1ksv4uv" w:id="20"/>
-      <w:bookmarkEnd w:id="20"/>
+      <w:bookmarkStart w:colFirst="0" w:colLast="0" w:name="_1ksv4uv" w:id="22"/>
+      <w:bookmarkEnd w:id="22"/>
       <w:r>
         <w:rPr>
           <w:sz w:val="26"/>
@@ -5201,8 +5437,8 @@
           <w:szCs w:val="26"/>
         </w:rPr>
       </w:pPr>
-      <w:bookmarkStart w:colFirst="0" w:colLast="0" w:name="_bindqqtyjaeb" w:id="21"/>
-      <w:bookmarkEnd w:id="21"/>
+      <w:bookmarkStart w:colFirst="0" w:colLast="0" w:name="_bindqqtyjaeb" w:id="23"/>
+      <w:bookmarkEnd w:id="23"/>
       <w:r>
         <w:br w:type="page"/>
       </w:r>
@@ -5222,8 +5458,8 @@
           <w:szCs w:val="26"/>
         </w:rPr>
       </w:pPr>
-      <w:bookmarkStart w:colFirst="0" w:colLast="0" w:name="_44sinio" w:id="22"/>
-      <w:bookmarkEnd w:id="22"/>
+      <w:bookmarkStart w:colFirst="0" w:colLast="0" w:name="_44sinio" w:id="24"/>
+      <w:bookmarkEnd w:id="24"/>
       <w:r>
         <w:rPr>
           <w:sz w:val="26"/>

</xml_diff>